<commit_message>
remade the backend using aws amplify and auth via cognito
</commit_message>
<xml_diff>
--- a/lucrare.docx
+++ b/lucrare.docx
@@ -191,7 +191,9 @@
       <w:r>
         <w:rPr>
           <w:rFonts w:ascii="Times New Roman" w:hAnsi="Times New Roman" w:cs="Times New Roman"/>
+          <w:noProof/>
           <w:sz w:val="36"/>
+          <w:lang w:val="en-US"/>
         </w:rPr>
         <mc:AlternateContent>
           <mc:Choice Requires="wps">
@@ -342,7 +344,9 @@
       <w:r>
         <w:rPr>
           <w:rFonts w:ascii="Times New Roman" w:hAnsi="Times New Roman" w:cs="Times New Roman"/>
+          <w:noProof/>
           <w:sz w:val="36"/>
+          <w:lang w:val="en-US"/>
         </w:rPr>
         <mc:AlternateContent>
           <mc:Choice Requires="wps">
@@ -502,6 +506,13 @@
     </w:p>
     <w:sdt>
       <w:sdtPr>
+        <w:rPr>
+          <w:rFonts w:asciiTheme="minorHAnsi" w:eastAsiaTheme="minorHAnsi" w:hAnsiTheme="minorHAnsi" w:cstheme="minorBidi"/>
+          <w:color w:val="auto"/>
+          <w:sz w:val="22"/>
+          <w:szCs w:val="22"/>
+          <w:lang w:val="en-GB"/>
+        </w:rPr>
         <w:id w:val="639301194"/>
         <w:docPartObj>
           <w:docPartGallery w:val="Table of Contents"/>
@@ -510,14 +521,9 @@
       </w:sdtPr>
       <w:sdtEndPr>
         <w:rPr>
-          <w:rFonts w:asciiTheme="minorHAnsi" w:eastAsiaTheme="minorHAnsi" w:hAnsiTheme="minorHAnsi" w:cstheme="minorBidi"/>
           <w:b/>
           <w:bCs/>
           <w:noProof/>
-          <w:color w:val="auto"/>
-          <w:sz w:val="22"/>
-          <w:szCs w:val="22"/>
-          <w:lang w:val="en-GB"/>
         </w:rPr>
       </w:sdtEndPr>
       <w:sdtContent>
@@ -2060,88 +2066,24 @@
           <w:sz w:val="24"/>
           <w:szCs w:val="24"/>
         </w:rPr>
-        <w:t xml:space="preserve">Using NgRx </w:t>
-      </w:r>
-      <w:r>
-        <w:rPr>
-          <w:rFonts w:ascii="Times New Roman" w:hAnsi="Times New Roman" w:cs="Times New Roman"/>
-          <w:sz w:val="24"/>
-          <w:szCs w:val="24"/>
-        </w:rPr>
-        <w:t>Effects</w:t>
-      </w:r>
-      <w:r>
-        <w:rPr>
-          <w:rFonts w:ascii="Times New Roman" w:hAnsi="Times New Roman" w:cs="Times New Roman"/>
-          <w:sz w:val="24"/>
-          <w:szCs w:val="24"/>
-        </w:rPr>
-        <w:t xml:space="preserve"> and </w:t>
-      </w:r>
-      <w:r>
-        <w:rPr>
-          <w:rFonts w:ascii="Times New Roman" w:hAnsi="Times New Roman" w:cs="Times New Roman"/>
-          <w:sz w:val="24"/>
-          <w:szCs w:val="24"/>
-        </w:rPr>
-        <w:t>Store</w:t>
-      </w:r>
-      <w:r>
-        <w:rPr>
-          <w:rFonts w:ascii="Times New Roman" w:hAnsi="Times New Roman" w:cs="Times New Roman"/>
-          <w:sz w:val="24"/>
-          <w:szCs w:val="24"/>
-        </w:rPr>
-        <w:t>, any interaction with external resources side effects, like network requests, web socket and any business logic can be isolated from the UI. This isolation allows for more pure and simple components, and keep the single responsibility principle.</w:t>
-      </w:r>
-    </w:p>
-    <w:p>
-      <w:pPr>
-        <w:rPr>
-          <w:rFonts w:ascii="Times New Roman" w:hAnsi="Times New Roman" w:cs="Times New Roman"/>
-          <w:sz w:val="24"/>
-          <w:szCs w:val="24"/>
-        </w:rPr>
-      </w:pPr>
-      <w:r>
-        <w:rPr>
-          <w:rFonts w:ascii="Times New Roman" w:hAnsi="Times New Roman" w:cs="Times New Roman"/>
-          <w:sz w:val="24"/>
-          <w:szCs w:val="24"/>
-        </w:rPr>
-        <w:t xml:space="preserve">Because </w:t>
-      </w:r>
-      <w:r>
-        <w:rPr>
-          <w:rFonts w:ascii="Times New Roman" w:hAnsi="Times New Roman" w:cs="Times New Roman"/>
-          <w:sz w:val="24"/>
-          <w:szCs w:val="24"/>
-        </w:rPr>
-        <w:t>Store</w:t>
-      </w:r>
-      <w:r>
-        <w:rPr>
-          <w:rFonts w:ascii="Times New Roman" w:hAnsi="Times New Roman" w:cs="Times New Roman"/>
-          <w:sz w:val="24"/>
-          <w:szCs w:val="24"/>
-        </w:rPr>
-        <w:t xml:space="preserve"> uses pure functions for changing state and selecting data from state, and the ability to isolate side effects from the UI, testing becomes very straightforward. </w:t>
-      </w:r>
-      <w:r>
-        <w:rPr>
-          <w:rFonts w:ascii="Times New Roman" w:hAnsi="Times New Roman" w:cs="Times New Roman"/>
-          <w:sz w:val="24"/>
-          <w:szCs w:val="24"/>
-        </w:rPr>
-        <w:t>Store</w:t>
-      </w:r>
-      <w:r>
-        <w:rPr>
-          <w:rFonts w:ascii="Times New Roman" w:hAnsi="Times New Roman" w:cs="Times New Roman"/>
-          <w:sz w:val="24"/>
-          <w:szCs w:val="24"/>
-        </w:rPr>
-        <w:t xml:space="preserve"> is built on a single immutable data state, making change detection turn into a very easy task using an </w:t>
+        <w:t>Using NgRx Effects and Store, any interaction with external resources side effects, like network requests, web socket and any business logic can be isolated from the UI. This isolation allows for more pure and simple components, and keep the single responsibility principle.</w:t>
+      </w:r>
+    </w:p>
+    <w:p>
+      <w:pPr>
+        <w:rPr>
+          <w:rFonts w:ascii="Times New Roman" w:hAnsi="Times New Roman" w:cs="Times New Roman"/>
+          <w:sz w:val="24"/>
+          <w:szCs w:val="24"/>
+        </w:rPr>
+      </w:pPr>
+      <w:r>
+        <w:rPr>
+          <w:rFonts w:ascii="Times New Roman" w:hAnsi="Times New Roman" w:cs="Times New Roman"/>
+          <w:sz w:val="24"/>
+          <w:szCs w:val="24"/>
+        </w:rPr>
+        <w:t xml:space="preserve">Because Store uses pure functions for changing state and selecting data from state, and the ability to isolate side effects from the UI, testing becomes very straightforward. Store is built on a single immutable data state, making change detection turn into a very easy task using an </w:t>
       </w:r>
       <w:r>
         <w:rPr>
@@ -2845,6 +2787,7 @@
           <w:noProof/>
           <w:sz w:val="24"/>
           <w:szCs w:val="24"/>
+          <w:lang w:val="en-US"/>
         </w:rPr>
         <mc:AlternateContent>
           <mc:Choice Requires="wps">
@@ -2979,7 +2922,7 @@
                                     <pic:cNvPicPr/>
                                   </pic:nvPicPr>
                                   <pic:blipFill>
-                                    <a:blip r:embed="rId9"/>
+                                    <a:blip r:embed="rId10"/>
                                     <a:stretch>
                                       <a:fillRect/>
                                     </a:stretch>
@@ -3131,6 +3074,7 @@
           <w:noProof/>
           <w:sz w:val="24"/>
           <w:szCs w:val="24"/>
+          <w:lang w:val="en-US"/>
         </w:rPr>
         <w:lastRenderedPageBreak/>
         <mc:AlternateContent>
@@ -3201,7 +3145,7 @@
                                           <pic:cNvPicPr/>
                                         </pic:nvPicPr>
                                         <pic:blipFill>
-                                          <a:blip r:embed="rId10"/>
+                                          <a:blip r:embed="rId11"/>
                                           <a:stretch>
                                             <a:fillRect/>
                                           </a:stretch>
@@ -3271,7 +3215,7 @@
                                     <pic:cNvPicPr/>
                                   </pic:nvPicPr>
                                   <pic:blipFill>
-                                    <a:blip r:embed="rId10"/>
+                                    <a:blip r:embed="rId12"/>
                                     <a:stretch>
                                       <a:fillRect/>
                                     </a:stretch>
@@ -3464,7 +3408,7 @@
                     <pic:cNvPicPr/>
                   </pic:nvPicPr>
                   <pic:blipFill>
-                    <a:blip r:embed="rId11"/>
+                    <a:blip r:embed="rId13"/>
                     <a:stretch>
                       <a:fillRect/>
                     </a:stretch>
@@ -3540,6 +3484,7 @@
           <w:noProof/>
           <w:sz w:val="24"/>
           <w:szCs w:val="24"/>
+          <w:lang w:val="en-US"/>
         </w:rPr>
         <mc:AlternateContent>
           <mc:Choice Requires="wps">
@@ -3552,8 +3497,8 @@
                 <wp:positionV relativeFrom="paragraph">
                   <wp:posOffset>135044</wp:posOffset>
                 </wp:positionV>
-                <wp:extent cx="2360930" cy="1303655"/>
-                <wp:effectExtent l="0" t="0" r="22860" b="10795"/>
+                <wp:extent cx="2360930" cy="1447800"/>
+                <wp:effectExtent l="0" t="0" r="22860" b="19050"/>
                 <wp:wrapSquare wrapText="bothSides"/>
                 <wp:docPr id="13" name="Text Box 2"/>
                 <wp:cNvGraphicFramePr>
@@ -3568,7 +3513,7 @@
                       <wps:spPr bwMode="auto">
                         <a:xfrm>
                           <a:off x="0" y="0"/>
-                          <a:ext cx="2360930" cy="1303866"/>
+                          <a:ext cx="2360930" cy="1447800"/>
                         </a:xfrm>
                         <a:prstGeom prst="rect">
                           <a:avLst/>
@@ -3609,7 +3554,7 @@
                                           <pic:cNvPicPr/>
                                         </pic:nvPicPr>
                                         <pic:blipFill>
-                                          <a:blip r:embed="rId12"/>
+                                          <a:blip r:embed="rId14"/>
                                           <a:stretch>
                                             <a:fillRect/>
                                           </a:stretch>
@@ -3635,6 +3580,9 @@
                               <w:jc w:val="center"/>
                             </w:pPr>
                             <w:r>
+                              <w:t xml:space="preserve">Figure 3.4: </w:t>
+                            </w:r>
+                            <w:r>
                               <w:t>User query resolver on the back-end</w:t>
                             </w:r>
                           </w:p>
@@ -3657,7 +3605,11 @@
           </mc:Choice>
           <mc:Fallback>
             <w:pict>
-              <v:shape w14:anchorId="7E3F9218" id="_x0000_s1030" type="#_x0000_t202" style="position:absolute;margin-left:0;margin-top:10.65pt;width:185.9pt;height:102.65pt;z-index:251667456;visibility:visible;mso-wrap-style:square;mso-width-percent:400;mso-height-percent:0;mso-wrap-distance-left:9pt;mso-wrap-distance-top:3.6pt;mso-wrap-distance-right:9pt;mso-wrap-distance-bottom:3.6pt;mso-position-horizontal:left;mso-position-horizontal-relative:margin;mso-position-vertical:absolute;mso-position-vertical-relative:text;mso-width-percent:400;mso-height-percent:0;mso-width-relative:margin;mso-height-relative:margin;v-text-anchor:top" o:gfxdata="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" strokecolor="white [3212]">
+              <v:shapetype w14:anchorId="7E3F9218" id="_x0000_t202" coordsize="21600,21600" o:spt="202" path="m,l,21600r21600,l21600,xe">
+                <v:stroke joinstyle="miter"/>
+                <v:path gradientshapeok="t" o:connecttype="rect"/>
+              </v:shapetype>
+              <v:shape id="_x0000_s1030" type="#_x0000_t202" style="position:absolute;margin-left:0;margin-top:10.65pt;width:185.9pt;height:114pt;z-index:251667456;visibility:visible;mso-wrap-style:square;mso-width-percent:400;mso-height-percent:0;mso-wrap-distance-left:9pt;mso-wrap-distance-top:3.6pt;mso-wrap-distance-right:9pt;mso-wrap-distance-bottom:3.6pt;mso-position-horizontal:left;mso-position-horizontal-relative:margin;mso-position-vertical:absolute;mso-position-vertical-relative:text;mso-width-percent:400;mso-height-percent:0;mso-width-relative:margin;mso-height-relative:margin;v-text-anchor:top" o:gfxdata="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" strokecolor="white [3212]">
                 <v:textbox>
                   <w:txbxContent>
                     <w:p>
@@ -3682,7 +3634,7 @@
                                     <pic:cNvPicPr/>
                                   </pic:nvPicPr>
                                   <pic:blipFill>
-                                    <a:blip r:embed="rId12"/>
+                                    <a:blip r:embed="rId14"/>
                                     <a:stretch>
                                       <a:fillRect/>
                                     </a:stretch>
@@ -3708,6 +3660,9 @@
                         <w:jc w:val="center"/>
                       </w:pPr>
                       <w:r>
+                        <w:t xml:space="preserve">Figure 3.4: </w:t>
+                      </w:r>
+                      <w:r>
                         <w:t>User query resolver on the back-end</w:t>
                       </w:r>
                     </w:p>
@@ -3835,7 +3790,7 @@
                     <pic:cNvPicPr/>
                   </pic:nvPicPr>
                   <pic:blipFill>
-                    <a:blip r:embed="rId13"/>
+                    <a:blip r:embed="rId15"/>
                     <a:stretch>
                       <a:fillRect/>
                     </a:stretch>
@@ -3899,7 +3854,7 @@
                     <pic:cNvPicPr/>
                   </pic:nvPicPr>
                   <pic:blipFill>
-                    <a:blip r:embed="rId14"/>
+                    <a:blip r:embed="rId16"/>
                     <a:stretch>
                       <a:fillRect/>
                     </a:stretch>
@@ -4081,6 +4036,7 @@
           <w:noProof/>
           <w:sz w:val="24"/>
           <w:szCs w:val="24"/>
+          <w:lang w:val="en-US"/>
         </w:rPr>
         <mc:AlternateContent>
           <mc:Choice Requires="wps">
@@ -4152,7 +4108,7 @@
                                           </pic:cNvPicPr>
                                         </pic:nvPicPr>
                                         <pic:blipFill>
-                                          <a:blip r:embed="rId15">
+                                          <a:blip r:embed="rId17">
                                             <a:extLst>
                                               <a:ext uri="{28A0092B-C50C-407E-A947-70E740481C1C}">
                                                 <a14:useLocalDpi xmlns:a14="http://schemas.microsoft.com/office/drawing/2010/main" val="0"/>
@@ -4230,7 +4186,7 @@
                                     </pic:cNvPicPr>
                                   </pic:nvPicPr>
                                   <pic:blipFill>
-                                    <a:blip r:embed="rId15">
+                                    <a:blip r:embed="rId18">
                                       <a:extLst>
                                         <a:ext uri="{28A0092B-C50C-407E-A947-70E740481C1C}">
                                           <a14:useLocalDpi xmlns:a14="http://schemas.microsoft.com/office/drawing/2010/main" val="0"/>
@@ -4308,8 +4264,6 @@
       <w:r>
         <w:t>).</w:t>
       </w:r>
-      <w:bookmarkStart w:id="9" w:name="_GoBack"/>
-      <w:bookmarkEnd w:id="9"/>
     </w:p>
     <w:p>
       <w:r>
@@ -4323,7 +4277,7 @@
           <w:rFonts w:ascii="Times New Roman" w:hAnsi="Times New Roman" w:cs="Times New Roman"/>
         </w:rPr>
       </w:pPr>
-      <w:bookmarkStart w:id="10" w:name="_Toc43414068"/>
+      <w:bookmarkStart w:id="9" w:name="_Toc43414068"/>
       <w:r>
         <w:rPr>
           <w:rFonts w:ascii="Times New Roman" w:hAnsi="Times New Roman" w:cs="Times New Roman"/>
@@ -4331,11 +4285,11 @@
         <w:lastRenderedPageBreak/>
         <w:t>Bibliography</w:t>
       </w:r>
-      <w:bookmarkEnd w:id="10"/>
+      <w:bookmarkEnd w:id="9"/>
     </w:p>
     <w:p/>
     <w:p>
-      <w:hyperlink r:id="rId16" w:history="1">
+      <w:hyperlink r:id="rId19" w:history="1">
         <w:r>
           <w:rPr>
             <w:rStyle w:val="Hyperlink"/>
@@ -4345,7 +4299,7 @@
       </w:hyperlink>
     </w:p>
     <w:p>
-      <w:hyperlink r:id="rId17" w:history="1">
+      <w:hyperlink r:id="rId20" w:history="1">
         <w:r>
           <w:rPr>
             <w:rStyle w:val="Hyperlink"/>
@@ -4355,7 +4309,7 @@
       </w:hyperlink>
     </w:p>
     <w:p>
-      <w:hyperlink r:id="rId18" w:history="1">
+      <w:hyperlink r:id="rId21" w:history="1">
         <w:r>
           <w:rPr>
             <w:rStyle w:val="Hyperlink"/>
@@ -4365,7 +4319,7 @@
       </w:hyperlink>
     </w:p>
     <w:p>
-      <w:hyperlink r:id="rId19" w:history="1">
+      <w:hyperlink r:id="rId22" w:history="1">
         <w:r>
           <w:rPr>
             <w:rStyle w:val="Hyperlink"/>
@@ -4375,7 +4329,7 @@
       </w:hyperlink>
     </w:p>
     <w:p>
-      <w:hyperlink r:id="rId20" w:history="1">
+      <w:hyperlink r:id="rId23" w:history="1">
         <w:r>
           <w:rPr>
             <w:rStyle w:val="Hyperlink"/>
@@ -4384,7 +4338,10 @@
         </w:r>
       </w:hyperlink>
     </w:p>
-    <w:p/>
+    <w:p>
+      <w:bookmarkStart w:id="10" w:name="_GoBack"/>
+      <w:bookmarkEnd w:id="10"/>
+    </w:p>
     <w:sectPr>
       <w:pgSz w:w="12240" w:h="15840"/>
       <w:pgMar w:top="1440" w:right="1440" w:bottom="1440" w:left="1440" w:header="720" w:footer="720" w:gutter="0"/>
@@ -6044,6 +6001,7 @@
   <w:style w:type="character" w:default="1" w:styleId="DefaultParagraphFont">
     <w:name w:val="Default Paragraph Font"/>
     <w:uiPriority w:val="1"/>
+    <w:semiHidden/>
     <w:unhideWhenUsed/>
   </w:style>
   <w:style w:type="table" w:default="1" w:styleId="TableNormal">
@@ -6587,7 +6545,7 @@
 </file>
 
 <file path=customXml/itemProps1.xml><?xml version="1.0" encoding="utf-8"?>
-<ds:datastoreItem xmlns:ds="http://schemas.openxmlformats.org/officeDocument/2006/customXml" ds:itemID="{B02D6F49-4D06-42FF-B1F0-7B20D66F6DBB}">
+<ds:datastoreItem xmlns:ds="http://schemas.openxmlformats.org/officeDocument/2006/customXml" ds:itemID="{DB94FC8C-7242-498A-9E21-991F259E17EC}">
   <ds:schemaRefs>
     <ds:schemaRef ds:uri="http://schemas.openxmlformats.org/officeDocument/2006/bibliography"/>
   </ds:schemaRefs>

</xml_diff>